<commit_message>
Add future improvements in footer, add newsletter option and update style.
</commit_message>
<xml_diff>
--- a/resourses/Shooting settings.docx
+++ b/resourses/Shooting settings.docx
@@ -1,20 +1,40 @@
 
 <file path=word/document.xml><?xml version="1.0" encoding="utf-8"?>
-<w:document xmlns:o="urn:schemas-microsoft-com:office:office" xmlns:r="http://schemas.openxmlformats.org/officeDocument/2006/relationships" xmlns:v="urn:schemas-microsoft-com:vml" xmlns:w="http://schemas.openxmlformats.org/wordprocessingml/2006/main" xmlns:w10="urn:schemas-microsoft-com:office:word" xmlns:wp="http://schemas.openxmlformats.org/drawingml/2006/wordprocessingDrawing" xmlns:wps="http://schemas.microsoft.com/office/word/2010/wordprocessingShape" xmlns:wpg="http://schemas.microsoft.com/office/word/2010/wordprocessingGroup" xmlns:mc="http://schemas.openxmlformats.org/markup-compatibility/2006" xmlns:wp14="http://schemas.microsoft.com/office/word/2010/wordprocessingDrawing" xmlns:w14="http://schemas.microsoft.com/office/word/2010/wordml" mc:Ignorable="w14 wp14">
+<w:document xmlns:o="urn:schemas-microsoft-com:office:office" xmlns:r="http://schemas.openxmlformats.org/officeDocument/2006/relationships" xmlns:v="urn:schemas-microsoft-com:vml" xmlns:w="http://schemas.openxmlformats.org/wordprocessingml/2006/main" xmlns:w10="urn:schemas-microsoft-com:office:word" xmlns:wp="http://schemas.openxmlformats.org/drawingml/2006/wordprocessingDrawing" xmlns:wps="http://schemas.microsoft.com/office/word/2010/wordprocessingShape" xmlns:wpg="http://schemas.microsoft.com/office/word/2010/wordprocessingGroup" xmlns:mc="http://schemas.openxmlformats.org/markup-compatibility/2006" xmlns:wp14="http://schemas.microsoft.com/office/word/2010/wordprocessingDrawing" xmlns:w14="http://schemas.microsoft.com/office/word/2010/wordml" xmlns:w15="http://schemas.microsoft.com/office/word/2012/wordml" mc:Ignorable="w14 wp14 w15">
   <w:body>
     <w:p>
       <w:pPr>
         <w:pStyle w:val="Heading3"/>
         <w:numPr>
           <w:ilvl w:val="2"/>
-          <w:numId w:val="2"/>
+          <w:numId w:val="3"/>
         </w:numPr>
         <w:spacing w:before="140" w:after="120"/>
-        <w:rPr/>
-      </w:pPr>
-      <w:r>
-        <w:rPr/>
-        <w:t>Photo:</w:t>
+        <w:rPr>
+          <w:sz w:val="24"/>
+          <w:szCs w:val="24"/>
+        </w:rPr>
+      </w:pPr>
+      <w:r>
+        <w:rPr>
+          <w:sz w:val="24"/>
+          <w:szCs w:val="24"/>
+        </w:rPr>
+        <w:t>Files</w:t>
+      </w:r>
+      <w:r>
+        <w:rPr>
+          <w:sz w:val="24"/>
+          <w:szCs w:val="24"/>
+        </w:rPr>
+        <w:t xml:space="preserve">: </w:t>
+      </w:r>
+      <w:r>
+        <w:rPr>
+          <w:sz w:val="24"/>
+          <w:szCs w:val="24"/>
+        </w:rPr>
+        <w:t>graphic.psd, graphs.psd, geometry.psd, voltageResistorDivider.psd</w:t>
       </w:r>
     </w:p>
     <w:p>
@@ -186,13 +206,13 @@
         <w:widowControl/>
         <w:numPr>
           <w:ilvl w:val="0"/>
-          <w:numId w:val="3"/>
+          <w:numId w:val="4"/>
         </w:numPr>
         <w:suppressAutoHyphens w:val="true"/>
-        <w:overflowPunct w:val="false"/>
+        <w:overflowPunct w:val="true"/>
         <w:bidi w:val="0"/>
         <w:spacing w:before="0" w:after="0"/>
-        <w:ind w:left="360" w:right="0" w:hanging="360"/>
+        <w:ind w:hanging="360" w:left="360" w:right="0"/>
         <w:jc w:val="left"/>
         <w:rPr/>
       </w:pPr>
@@ -218,13 +238,13 @@
         <w:widowControl/>
         <w:numPr>
           <w:ilvl w:val="0"/>
-          <w:numId w:val="3"/>
+          <w:numId w:val="4"/>
         </w:numPr>
         <w:suppressAutoHyphens w:val="true"/>
-        <w:overflowPunct w:val="false"/>
+        <w:overflowPunct w:val="true"/>
         <w:bidi w:val="0"/>
         <w:spacing w:before="0" w:after="0"/>
-        <w:ind w:left="360" w:right="0" w:hanging="360"/>
+        <w:ind w:hanging="360" w:left="360" w:right="0"/>
         <w:jc w:val="left"/>
         <w:rPr/>
       </w:pPr>
@@ -250,13 +270,13 @@
         <w:widowControl/>
         <w:numPr>
           <w:ilvl w:val="0"/>
-          <w:numId w:val="3"/>
+          <w:numId w:val="4"/>
         </w:numPr>
         <w:suppressAutoHyphens w:val="true"/>
-        <w:overflowPunct w:val="false"/>
+        <w:overflowPunct w:val="true"/>
         <w:bidi w:val="0"/>
         <w:spacing w:before="0" w:after="0"/>
-        <w:ind w:left="360" w:right="0" w:hanging="360"/>
+        <w:ind w:hanging="360" w:left="360" w:right="0"/>
         <w:jc w:val="left"/>
         <w:rPr/>
       </w:pPr>
@@ -279,7 +299,7 @@
     <w:sectPr>
       <w:type w:val="nextPage"/>
       <w:pgSz w:w="11906" w:h="16838"/>
-      <w:pgMar w:left="1134" w:right="1134" w:header="0" w:top="1134" w:footer="0" w:bottom="1134" w:gutter="0"/>
+      <w:pgMar w:left="1134" w:right="1134" w:gutter="0" w:header="0" w:top="1134" w:footer="0" w:bottom="1134"/>
       <w:pgNumType w:fmt="decimal"/>
       <w:formProt w:val="false"/>
       <w:textDirection w:val="lrTb"/>
@@ -290,7 +310,7 @@
 </file>
 
 <file path=word/numbering.xml><?xml version="1.0" encoding="utf-8"?>
-<w:numbering xmlns:w="http://schemas.openxmlformats.org/wordprocessingml/2006/main" xmlns:o="urn:schemas-microsoft-com:office:office" xmlns:r="http://schemas.openxmlformats.org/officeDocument/2006/relationships" xmlns:v="urn:schemas-microsoft-com:vml">
+<w:numbering xmlns:w="http://schemas.openxmlformats.org/wordprocessingml/2006/main" xmlns:o="urn:schemas-microsoft-com:office:office" xmlns:r="http://schemas.openxmlformats.org/officeDocument/2006/relationships" xmlns:v="urn:schemas-microsoft-com:vml" xmlns:mc="http://schemas.openxmlformats.org/markup-compatibility/2006" xmlns:w14="http://schemas.microsoft.com/office/word/2010/wordml" mc:Ignorable="w14">
   <w:abstractNum w:abstractNumId="1">
     <w:lvl w:ilvl="0">
       <w:start w:val="1"/>
@@ -307,7 +327,6 @@
     </w:lvl>
     <w:lvl w:ilvl="1">
       <w:start w:val="1"/>
-      <w:pStyle w:val="Heading2"/>
       <w:numFmt w:val="none"/>
       <w:suff w:val="nothing"/>
       <w:lvlText w:val=""/>
@@ -321,7 +340,6 @@
     </w:lvl>
     <w:lvl w:ilvl="2">
       <w:start w:val="1"/>
-      <w:pStyle w:val="Heading3"/>
       <w:numFmt w:val="none"/>
       <w:suff w:val="nothing"/>
       <w:lvlText w:val=""/>
@@ -425,6 +443,7 @@
         </w:tabs>
         <w:ind w:left="0" w:hanging="0"/>
       </w:pPr>
+      <w:rPr/>
     </w:lvl>
     <w:lvl w:ilvl="1">
       <w:start w:val="1"/>
@@ -438,6 +457,7 @@
         </w:tabs>
         <w:ind w:left="0" w:hanging="0"/>
       </w:pPr>
+      <w:rPr/>
     </w:lvl>
     <w:lvl w:ilvl="2">
       <w:start w:val="1"/>
@@ -451,6 +471,7 @@
         </w:tabs>
         <w:ind w:left="0" w:hanging="0"/>
       </w:pPr>
+      <w:rPr/>
     </w:lvl>
     <w:lvl w:ilvl="3">
       <w:start w:val="1"/>
@@ -464,6 +485,7 @@
         </w:tabs>
         <w:ind w:left="0" w:hanging="0"/>
       </w:pPr>
+      <w:rPr/>
     </w:lvl>
     <w:lvl w:ilvl="4">
       <w:start w:val="1"/>
@@ -477,6 +499,7 @@
         </w:tabs>
         <w:ind w:left="0" w:hanging="0"/>
       </w:pPr>
+      <w:rPr/>
     </w:lvl>
     <w:lvl w:ilvl="5">
       <w:start w:val="1"/>
@@ -490,6 +513,7 @@
         </w:tabs>
         <w:ind w:left="0" w:hanging="0"/>
       </w:pPr>
+      <w:rPr/>
     </w:lvl>
     <w:lvl w:ilvl="6">
       <w:start w:val="1"/>
@@ -503,6 +527,7 @@
         </w:tabs>
         <w:ind w:left="0" w:hanging="0"/>
       </w:pPr>
+      <w:rPr/>
     </w:lvl>
     <w:lvl w:ilvl="7">
       <w:start w:val="1"/>
@@ -516,6 +541,7 @@
         </w:tabs>
         <w:ind w:left="0" w:hanging="0"/>
       </w:pPr>
+      <w:rPr/>
     </w:lvl>
     <w:lvl w:ilvl="8">
       <w:start w:val="1"/>
@@ -529,9 +555,138 @@
         </w:tabs>
         <w:ind w:left="0" w:hanging="0"/>
       </w:pPr>
+      <w:rPr/>
     </w:lvl>
   </w:abstractNum>
   <w:abstractNum w:abstractNumId="3">
+    <w:lvl w:ilvl="0">
+      <w:start w:val="1"/>
+      <w:numFmt w:val="none"/>
+      <w:suff w:val="nothing"/>
+      <w:lvlText w:val=""/>
+      <w:lvlJc w:val="left"/>
+      <w:pPr>
+        <w:tabs>
+          <w:tab w:val="num" w:pos="0"/>
+        </w:tabs>
+        <w:ind w:left="0" w:hanging="0"/>
+      </w:pPr>
+      <w:rPr/>
+    </w:lvl>
+    <w:lvl w:ilvl="1">
+      <w:start w:val="1"/>
+      <w:numFmt w:val="none"/>
+      <w:suff w:val="nothing"/>
+      <w:lvlText w:val=""/>
+      <w:lvlJc w:val="left"/>
+      <w:pPr>
+        <w:tabs>
+          <w:tab w:val="num" w:pos="0"/>
+        </w:tabs>
+        <w:ind w:left="0" w:hanging="0"/>
+      </w:pPr>
+      <w:rPr/>
+    </w:lvl>
+    <w:lvl w:ilvl="2">
+      <w:start w:val="1"/>
+      <w:numFmt w:val="none"/>
+      <w:suff w:val="nothing"/>
+      <w:lvlText w:val=""/>
+      <w:lvlJc w:val="left"/>
+      <w:pPr>
+        <w:tabs>
+          <w:tab w:val="num" w:pos="0"/>
+        </w:tabs>
+        <w:ind w:left="0" w:hanging="0"/>
+      </w:pPr>
+      <w:rPr/>
+    </w:lvl>
+    <w:lvl w:ilvl="3">
+      <w:start w:val="1"/>
+      <w:numFmt w:val="none"/>
+      <w:suff w:val="nothing"/>
+      <w:lvlText w:val=""/>
+      <w:lvlJc w:val="left"/>
+      <w:pPr>
+        <w:tabs>
+          <w:tab w:val="num" w:pos="0"/>
+        </w:tabs>
+        <w:ind w:left="0" w:hanging="0"/>
+      </w:pPr>
+      <w:rPr/>
+    </w:lvl>
+    <w:lvl w:ilvl="4">
+      <w:start w:val="1"/>
+      <w:numFmt w:val="none"/>
+      <w:suff w:val="nothing"/>
+      <w:lvlText w:val=""/>
+      <w:lvlJc w:val="left"/>
+      <w:pPr>
+        <w:tabs>
+          <w:tab w:val="num" w:pos="0"/>
+        </w:tabs>
+        <w:ind w:left="0" w:hanging="0"/>
+      </w:pPr>
+      <w:rPr/>
+    </w:lvl>
+    <w:lvl w:ilvl="5">
+      <w:start w:val="1"/>
+      <w:numFmt w:val="none"/>
+      <w:suff w:val="nothing"/>
+      <w:lvlText w:val=""/>
+      <w:lvlJc w:val="left"/>
+      <w:pPr>
+        <w:tabs>
+          <w:tab w:val="num" w:pos="0"/>
+        </w:tabs>
+        <w:ind w:left="0" w:hanging="0"/>
+      </w:pPr>
+      <w:rPr/>
+    </w:lvl>
+    <w:lvl w:ilvl="6">
+      <w:start w:val="1"/>
+      <w:numFmt w:val="none"/>
+      <w:suff w:val="nothing"/>
+      <w:lvlText w:val=""/>
+      <w:lvlJc w:val="left"/>
+      <w:pPr>
+        <w:tabs>
+          <w:tab w:val="num" w:pos="0"/>
+        </w:tabs>
+        <w:ind w:left="0" w:hanging="0"/>
+      </w:pPr>
+      <w:rPr/>
+    </w:lvl>
+    <w:lvl w:ilvl="7">
+      <w:start w:val="1"/>
+      <w:numFmt w:val="none"/>
+      <w:suff w:val="nothing"/>
+      <w:lvlText w:val=""/>
+      <w:lvlJc w:val="left"/>
+      <w:pPr>
+        <w:tabs>
+          <w:tab w:val="num" w:pos="0"/>
+        </w:tabs>
+        <w:ind w:left="0" w:hanging="0"/>
+      </w:pPr>
+      <w:rPr/>
+    </w:lvl>
+    <w:lvl w:ilvl="8">
+      <w:start w:val="1"/>
+      <w:numFmt w:val="none"/>
+      <w:suff w:val="nothing"/>
+      <w:lvlText w:val=""/>
+      <w:lvlJc w:val="left"/>
+      <w:pPr>
+        <w:tabs>
+          <w:tab w:val="num" w:pos="0"/>
+        </w:tabs>
+        <w:ind w:left="0" w:hanging="0"/>
+      </w:pPr>
+      <w:rPr/>
+    </w:lvl>
+  </w:abstractNum>
+  <w:abstractNum w:abstractNumId="4">
     <w:lvl w:ilvl="0">
       <w:start w:val="1"/>
       <w:numFmt w:val="bullet"/>
@@ -676,6 +831,9 @@
   </w:num>
   <w:num w:numId="3">
     <w:abstractNumId w:val="3"/>
+  </w:num>
+  <w:num w:numId="4">
+    <w:abstractNumId w:val="4"/>
   </w:num>
 </w:numbering>
 </file>
@@ -687,7 +845,6 @@
       <w:rPr>
         <w:rFonts w:ascii="Liberation Serif" w:hAnsi="Liberation Serif" w:eastAsia="Noto Sans CJK SC" w:cs="Lohit Devanagari"/>
         <w:kern w:val="2"/>
-        <w:sz w:val="20"/>
         <w:szCs w:val="24"/>
         <w:lang w:val="ro-RO" w:eastAsia="zh-CN" w:bidi="hi-IN"/>
       </w:rPr>
@@ -704,7 +861,7 @@
     <w:pPr>
       <w:widowControl/>
       <w:suppressAutoHyphens w:val="true"/>
-      <w:overflowPunct w:val="false"/>
+      <w:overflowPunct w:val="true"/>
       <w:bidi w:val="0"/>
       <w:spacing w:before="0" w:after="0"/>
       <w:jc w:val="left"/>
@@ -719,14 +876,14 @@
     </w:rPr>
   </w:style>
   <w:style w:type="paragraph" w:styleId="Heading2">
-    <w:name w:val="Heading 2"/>
+    <w:name w:val="heading 2"/>
     <w:basedOn w:val="Heading"/>
-    <w:next w:val="TextBody"/>
+    <w:next w:val="BodyText"/>
     <w:qFormat/>
     <w:pPr>
       <w:numPr>
         <w:ilvl w:val="1"/>
-        <w:numId w:val="1"/>
+        <w:numId w:val="2"/>
       </w:numPr>
       <w:spacing w:before="200" w:after="120"/>
       <w:outlineLvl w:val="1"/>
@@ -739,14 +896,14 @@
     </w:rPr>
   </w:style>
   <w:style w:type="paragraph" w:styleId="Heading3">
-    <w:name w:val="Heading 3"/>
+    <w:name w:val="heading 3"/>
     <w:basedOn w:val="Heading"/>
-    <w:next w:val="TextBody"/>
+    <w:next w:val="BodyText"/>
     <w:qFormat/>
     <w:pPr>
       <w:numPr>
         <w:ilvl w:val="2"/>
-        <w:numId w:val="1"/>
+        <w:numId w:val="2"/>
       </w:numPr>
       <w:spacing w:before="140" w:after="120"/>
       <w:outlineLvl w:val="2"/>
@@ -773,7 +930,7 @@
   <w:style w:type="paragraph" w:styleId="Heading">
     <w:name w:val="Heading"/>
     <w:basedOn w:val="Normal"/>
-    <w:next w:val="TextBody"/>
+    <w:next w:val="BodyText"/>
     <w:qFormat/>
     <w:pPr>
       <w:keepNext w:val="true"/>
@@ -785,7 +942,7 @@
       <w:szCs w:val="28"/>
     </w:rPr>
   </w:style>
-  <w:style w:type="paragraph" w:styleId="TextBody">
+  <w:style w:type="paragraph" w:styleId="BodyText">
     <w:name w:val="Body Text"/>
     <w:basedOn w:val="Normal"/>
     <w:pPr>
@@ -795,14 +952,14 @@
   </w:style>
   <w:style w:type="paragraph" w:styleId="List">
     <w:name w:val="List"/>
-    <w:basedOn w:val="TextBody"/>
+    <w:basedOn w:val="BodyText"/>
     <w:pPr/>
     <w:rPr>
       <w:rFonts w:cs="Lohit Devanagari"/>
     </w:rPr>
   </w:style>
   <w:style w:type="paragraph" w:styleId="Caption">
-    <w:name w:val="Caption"/>
+    <w:name w:val="caption"/>
     <w:basedOn w:val="Normal"/>
     <w:qFormat/>
     <w:pPr>
@@ -829,4 +986,110 @@
     </w:rPr>
   </w:style>
 </w:styles>
+</file>
+
+<file path=word/theme/theme1.xml><?xml version="1.0" encoding="utf-8"?>
+<a:theme xmlns:a="http://schemas.openxmlformats.org/drawingml/2006/main" xmlns:r="http://schemas.openxmlformats.org/officeDocument/2006/relationships" name="Office">
+  <a:themeElements>
+    <a:clrScheme name="LibreOffice">
+      <a:dk1>
+        <a:srgbClr val="000000"/>
+      </a:dk1>
+      <a:lt1>
+        <a:srgbClr val="ffffff"/>
+      </a:lt1>
+      <a:dk2>
+        <a:srgbClr val="000000"/>
+      </a:dk2>
+      <a:lt2>
+        <a:srgbClr val="ffffff"/>
+      </a:lt2>
+      <a:accent1>
+        <a:srgbClr val="18a303"/>
+      </a:accent1>
+      <a:accent2>
+        <a:srgbClr val="0369a3"/>
+      </a:accent2>
+      <a:accent3>
+        <a:srgbClr val="a33e03"/>
+      </a:accent3>
+      <a:accent4>
+        <a:srgbClr val="8e03a3"/>
+      </a:accent4>
+      <a:accent5>
+        <a:srgbClr val="c99c00"/>
+      </a:accent5>
+      <a:accent6>
+        <a:srgbClr val="c9211e"/>
+      </a:accent6>
+      <a:hlink>
+        <a:srgbClr val="0000ee"/>
+      </a:hlink>
+      <a:folHlink>
+        <a:srgbClr val="551a8b"/>
+      </a:folHlink>
+    </a:clrScheme>
+    <a:fontScheme name="Office">
+      <a:majorFont>
+        <a:latin typeface="Arial" pitchFamily="0" charset="1"/>
+        <a:ea typeface="DejaVu Sans" pitchFamily="0" charset="1"/>
+        <a:cs typeface="DejaVu Sans" pitchFamily="0" charset="1"/>
+      </a:majorFont>
+      <a:minorFont>
+        <a:latin typeface="Arial" pitchFamily="0" charset="1"/>
+        <a:ea typeface="DejaVu Sans" pitchFamily="0" charset="1"/>
+        <a:cs typeface="DejaVu Sans" pitchFamily="0" charset="1"/>
+      </a:minorFont>
+    </a:fontScheme>
+    <a:fmtScheme>
+      <a:fillStyleLst>
+        <a:solidFill>
+          <a:schemeClr val="phClr"/>
+        </a:solidFill>
+        <a:solidFill>
+          <a:schemeClr val="phClr"/>
+        </a:solidFill>
+        <a:solidFill>
+          <a:schemeClr val="phClr"/>
+        </a:solidFill>
+      </a:fillStyleLst>
+      <a:lnStyleLst>
+        <a:ln w="6350" cap="flat" cmpd="sng" algn="ctr">
+          <a:prstDash val="solid"/>
+          <a:miter/>
+        </a:ln>
+        <a:ln w="6350" cap="flat" cmpd="sng" algn="ctr">
+          <a:prstDash val="solid"/>
+          <a:miter/>
+        </a:ln>
+        <a:ln w="6350" cap="flat" cmpd="sng" algn="ctr">
+          <a:prstDash val="solid"/>
+          <a:miter/>
+        </a:ln>
+      </a:lnStyleLst>
+      <a:effectStyleLst>
+        <a:effectStyle>
+          <a:effectLst/>
+        </a:effectStyle>
+        <a:effectStyle>
+          <a:effectLst/>
+        </a:effectStyle>
+        <a:effectStyle>
+          <a:effectLst/>
+        </a:effectStyle>
+      </a:effectStyleLst>
+      <a:bgFillStyleLst>
+        <a:solidFill>
+          <a:schemeClr val="phClr"/>
+        </a:solidFill>
+        <a:solidFill>
+          <a:schemeClr val="phClr"/>
+        </a:solidFill>
+        <a:solidFill>
+          <a:schemeClr val="phClr"/>
+        </a:solidFill>
+      </a:bgFillStyleLst>
+    </a:fmtScheme>
+  </a:themeElements>
+</a:theme>
 </file>
</xml_diff>